<commit_message>
Fixed typos and formatting in FD2School activity 01
</commit_message>
<xml_diff>
--- a/farmdata2/farmdata2_modules/fd2_school/activities/01-DeveloperInstall.docx
+++ b/farmdata2/farmdata2_modules/fd2_school/activities/01-DeveloperInstall.docx
@@ -64,7 +64,21 @@
         <w:rPr>
           <w:rFonts w:asciiTheme="minorHAnsi" w:hAnsiTheme="minorHAnsi" w:cstheme="minorHAnsi"/>
         </w:rPr>
-        <w:t>COMP290 – Large Scale and Open Source Software Development</w:t>
+        <w:t xml:space="preserve">COMP290 – Large Scale and </w:t>
+      </w:r>
+      <w:proofErr w:type="gramStart"/>
+      <w:r>
+        <w:rPr>
+          <w:rFonts w:asciiTheme="minorHAnsi" w:hAnsiTheme="minorHAnsi" w:cstheme="minorHAnsi"/>
+        </w:rPr>
+        <w:t>Open Source</w:t>
+      </w:r>
+      <w:proofErr w:type="gramEnd"/>
+      <w:r>
+        <w:rPr>
+          <w:rFonts w:asciiTheme="minorHAnsi" w:hAnsiTheme="minorHAnsi" w:cstheme="minorHAnsi"/>
+        </w:rPr>
+        <w:t xml:space="preserve"> Software Development</w:t>
       </w:r>
     </w:p>
     <w:p>
@@ -167,7 +181,21 @@
         <w:rPr>
           <w:rFonts w:asciiTheme="minorHAnsi" w:hAnsiTheme="minorHAnsi" w:cstheme="minorHAnsi"/>
         </w:rPr>
-        <w:t>.  A developer installation includes all of the code and tooling necessary to build, run, modify and test the application.  In this set of activities, you will be p</w:t>
+        <w:t xml:space="preserve">.  A developer installation includes </w:t>
+      </w:r>
+      <w:proofErr w:type="gramStart"/>
+      <w:r>
+        <w:rPr>
+          <w:rFonts w:asciiTheme="minorHAnsi" w:hAnsiTheme="minorHAnsi" w:cstheme="minorHAnsi"/>
+        </w:rPr>
+        <w:t>all of</w:t>
+      </w:r>
+      <w:proofErr w:type="gramEnd"/>
+      <w:r>
+        <w:rPr>
+          <w:rFonts w:asciiTheme="minorHAnsi" w:hAnsiTheme="minorHAnsi" w:cstheme="minorHAnsi"/>
+        </w:rPr>
+        <w:t xml:space="preserve"> the code and tooling necessary to build, run, modify and test the application.  In this set of activities, you will be p</w:t>
       </w:r>
       <w:r>
         <w:rPr>
@@ -251,7 +279,21 @@
         <w:rPr>
           <w:rFonts w:asciiTheme="minorHAnsi" w:hAnsiTheme="minorHAnsi"/>
         </w:rPr>
-        <w:t xml:space="preserve">For all of the FD2School activities you will use the FD2School-FarmData2 repository instead of the actual upstream FarmData2 Repository.  </w:t>
+        <w:t xml:space="preserve">For </w:t>
+      </w:r>
+      <w:proofErr w:type="gramStart"/>
+      <w:r>
+        <w:rPr>
+          <w:rFonts w:asciiTheme="minorHAnsi" w:hAnsiTheme="minorHAnsi"/>
+        </w:rPr>
+        <w:t>all of</w:t>
+      </w:r>
+      <w:proofErr w:type="gramEnd"/>
+      <w:r>
+        <w:rPr>
+          <w:rFonts w:asciiTheme="minorHAnsi" w:hAnsiTheme="minorHAnsi"/>
+        </w:rPr>
+        <w:t xml:space="preserve"> the FD2School activities you will use the FD2School-FarmData2 repository instead of the actual upstream FarmData2 Repository.  </w:t>
       </w:r>
       <w:r>
         <w:rPr>
@@ -381,7 +423,21 @@
         <w:rPr>
           <w:rFonts w:asciiTheme="minorHAnsi" w:hAnsiTheme="minorHAnsi"/>
         </w:rPr>
-        <w:t>Be sure to use this repository for all of your work on th</w:t>
+        <w:t xml:space="preserve">Be sure to use this repository for </w:t>
+      </w:r>
+      <w:proofErr w:type="gramStart"/>
+      <w:r>
+        <w:rPr>
+          <w:rFonts w:asciiTheme="minorHAnsi" w:hAnsiTheme="minorHAnsi"/>
+        </w:rPr>
+        <w:t>all of</w:t>
+      </w:r>
+      <w:proofErr w:type="gramEnd"/>
+      <w:r>
+        <w:rPr>
+          <w:rFonts w:asciiTheme="minorHAnsi" w:hAnsiTheme="minorHAnsi"/>
+        </w:rPr>
+        <w:t xml:space="preserve"> your work on th</w:t>
       </w:r>
       <w:r>
         <w:rPr>
@@ -522,7 +578,21 @@
         <w:rPr>
           <w:rFonts w:asciiTheme="minorHAnsi" w:hAnsiTheme="minorHAnsi"/>
         </w:rPr>
-        <w:t xml:space="preserve"> file are displayed at the bottom of the project’s home page. </w:t>
+        <w:t xml:space="preserve"> file </w:t>
+      </w:r>
+      <w:proofErr w:type="gramStart"/>
+      <w:r>
+        <w:rPr>
+          <w:rFonts w:asciiTheme="minorHAnsi" w:hAnsiTheme="minorHAnsi"/>
+        </w:rPr>
+        <w:t>are</w:t>
+      </w:r>
+      <w:proofErr w:type="gramEnd"/>
+      <w:r>
+        <w:rPr>
+          <w:rFonts w:asciiTheme="minorHAnsi" w:hAnsiTheme="minorHAnsi"/>
+        </w:rPr>
+        <w:t xml:space="preserve"> displayed at the bottom of the project’s home page. </w:t>
       </w:r>
       <w:r>
         <w:rPr>
@@ -751,11 +821,19 @@
           <w:rFonts w:asciiTheme="minorHAnsi" w:hAnsiTheme="minorHAnsi"/>
         </w:rPr>
       </w:pPr>
-      <w:r>
-        <w:rPr>
-          <w:rFonts w:asciiTheme="minorHAnsi" w:hAnsiTheme="minorHAnsi"/>
-        </w:rPr>
-        <w:t xml:space="preserve">i. Which channel would be most appropriate to use if you have questions about the installation process?  </w:t>
+      <w:proofErr w:type="spellStart"/>
+      <w:r>
+        <w:rPr>
+          <w:rFonts w:asciiTheme="minorHAnsi" w:hAnsiTheme="minorHAnsi"/>
+        </w:rPr>
+        <w:t>i</w:t>
+      </w:r>
+      <w:proofErr w:type="spellEnd"/>
+      <w:r>
+        <w:rPr>
+          <w:rFonts w:asciiTheme="minorHAnsi" w:hAnsiTheme="minorHAnsi"/>
+        </w:rPr>
+        <w:t xml:space="preserve">. Which channel would be most appropriate to use if you have questions about the installation process?  </w:t>
       </w:r>
       <w:r>
         <w:rPr>
@@ -993,7 +1071,21 @@
           <w:rFonts w:asciiTheme="minorHAnsi" w:hAnsiTheme="minorHAnsi"/>
         </w:rPr>
         <w:tab/>
-        <w:t xml:space="preserve">b. Which open source license applies to the </w:t>
+        <w:t xml:space="preserve">b. Which </w:t>
+      </w:r>
+      <w:proofErr w:type="gramStart"/>
+      <w:r>
+        <w:rPr>
+          <w:rFonts w:asciiTheme="minorHAnsi" w:hAnsiTheme="minorHAnsi"/>
+        </w:rPr>
+        <w:t>open source</w:t>
+      </w:r>
+      <w:proofErr w:type="gramEnd"/>
+      <w:r>
+        <w:rPr>
+          <w:rFonts w:asciiTheme="minorHAnsi" w:hAnsiTheme="minorHAnsi"/>
+        </w:rPr>
+        <w:t xml:space="preserve"> license applies to the </w:t>
       </w:r>
       <w:r>
         <w:rPr>
@@ -1215,8 +1307,9 @@
           <w:bCs/>
           <w:u w:val="single"/>
         </w:rPr>
-        <w:t xml:space="preserve"> on Zulip</w:t>
-      </w:r>
+        <w:t xml:space="preserve"> on </w:t>
+      </w:r>
+      <w:proofErr w:type="spellStart"/>
       <w:r>
         <w:rPr>
           <w:rFonts w:asciiTheme="minorHAnsi" w:hAnsiTheme="minorHAnsi"/>
@@ -1224,6 +1317,16 @@
           <w:bCs/>
           <w:u w:val="single"/>
         </w:rPr>
+        <w:t>Zulip</w:t>
+      </w:r>
+      <w:proofErr w:type="spellEnd"/>
+      <w:r>
+        <w:rPr>
+          <w:rFonts w:asciiTheme="minorHAnsi" w:hAnsiTheme="minorHAnsi"/>
+          <w:b/>
+          <w:bCs/>
+          <w:u w:val="single"/>
+        </w:rPr>
         <w:t>:</w:t>
       </w:r>
     </w:p>
@@ -1286,7 +1389,21 @@
         <w:rPr>
           <w:rFonts w:asciiTheme="minorHAnsi" w:hAnsiTheme="minorHAnsi"/>
         </w:rPr>
-        <w:t xml:space="preserve">to find the FarmData2 Zulip community. </w:t>
+        <w:t xml:space="preserve">to find the FarmData2 </w:t>
+      </w:r>
+      <w:proofErr w:type="spellStart"/>
+      <w:r>
+        <w:rPr>
+          <w:rFonts w:asciiTheme="minorHAnsi" w:hAnsiTheme="minorHAnsi"/>
+        </w:rPr>
+        <w:t>Zulip</w:t>
+      </w:r>
+      <w:proofErr w:type="spellEnd"/>
+      <w:r>
+        <w:rPr>
+          <w:rFonts w:asciiTheme="minorHAnsi" w:hAnsiTheme="minorHAnsi"/>
+        </w:rPr>
+        <w:t xml:space="preserve"> community. </w:t>
       </w:r>
     </w:p>
     <w:p>
@@ -1313,7 +1430,35 @@
           <w:rFonts w:asciiTheme="minorHAnsi" w:hAnsiTheme="minorHAnsi"/>
         </w:rPr>
         <w:tab/>
-        <w:t>a. If you do not already have a Zulip account, create one.  What is your username on Zulip?</w:t>
+        <w:t xml:space="preserve">a. If you do not already have a </w:t>
+      </w:r>
+      <w:proofErr w:type="spellStart"/>
+      <w:r>
+        <w:rPr>
+          <w:rFonts w:asciiTheme="minorHAnsi" w:hAnsiTheme="minorHAnsi"/>
+        </w:rPr>
+        <w:t>Zulip</w:t>
+      </w:r>
+      <w:proofErr w:type="spellEnd"/>
+      <w:r>
+        <w:rPr>
+          <w:rFonts w:asciiTheme="minorHAnsi" w:hAnsiTheme="minorHAnsi"/>
+        </w:rPr>
+        <w:t xml:space="preserve"> account, create one.  What is your username on </w:t>
+      </w:r>
+      <w:proofErr w:type="spellStart"/>
+      <w:r>
+        <w:rPr>
+          <w:rFonts w:asciiTheme="minorHAnsi" w:hAnsiTheme="minorHAnsi"/>
+        </w:rPr>
+        <w:t>Zulip</w:t>
+      </w:r>
+      <w:proofErr w:type="spellEnd"/>
+      <w:r>
+        <w:rPr>
+          <w:rFonts w:asciiTheme="minorHAnsi" w:hAnsiTheme="minorHAnsi"/>
+        </w:rPr>
+        <w:t>?</w:t>
       </w:r>
     </w:p>
     <w:p>
@@ -1355,13 +1500,29 @@
         <w:rPr>
           <w:rFonts w:asciiTheme="minorHAnsi" w:hAnsiTheme="minorHAnsi"/>
         </w:rPr>
-        <w:t>b. Join the FarmData2 community on Zulip</w:t>
-      </w:r>
-      <w:r>
-        <w:rPr>
-          <w:rFonts w:asciiTheme="minorHAnsi" w:hAnsiTheme="minorHAnsi"/>
-        </w:rPr>
-        <w:t>, if you are not already a member</w:t>
+        <w:t xml:space="preserve">b. Join the FarmData2 community on </w:t>
+      </w:r>
+      <w:proofErr w:type="spellStart"/>
+      <w:proofErr w:type="gramStart"/>
+      <w:r>
+        <w:rPr>
+          <w:rFonts w:asciiTheme="minorHAnsi" w:hAnsiTheme="minorHAnsi"/>
+        </w:rPr>
+        <w:t>Zulip</w:t>
+      </w:r>
+      <w:proofErr w:type="spellEnd"/>
+      <w:r>
+        <w:rPr>
+          <w:rFonts w:asciiTheme="minorHAnsi" w:hAnsiTheme="minorHAnsi"/>
+        </w:rPr>
+        <w:t>, if</w:t>
+      </w:r>
+      <w:proofErr w:type="gramEnd"/>
+      <w:r>
+        <w:rPr>
+          <w:rFonts w:asciiTheme="minorHAnsi" w:hAnsiTheme="minorHAnsi"/>
+        </w:rPr>
+        <w:t xml:space="preserve"> you are not already a member</w:t>
       </w:r>
       <w:r>
         <w:rPr>
@@ -1617,7 +1778,21 @@
         <w:rPr>
           <w:rFonts w:asciiTheme="minorHAnsi" w:hAnsiTheme="minorHAnsi"/>
         </w:rPr>
-        <w:t xml:space="preserve">a Zulip stream dedicated to questions and issues arising during the installation of FarmData2. </w:t>
+        <w:t xml:space="preserve">a </w:t>
+      </w:r>
+      <w:proofErr w:type="spellStart"/>
+      <w:r>
+        <w:rPr>
+          <w:rFonts w:asciiTheme="minorHAnsi" w:hAnsiTheme="minorHAnsi"/>
+        </w:rPr>
+        <w:t>Zulip</w:t>
+      </w:r>
+      <w:proofErr w:type="spellEnd"/>
+      <w:r>
+        <w:rPr>
+          <w:rFonts w:asciiTheme="minorHAnsi" w:hAnsiTheme="minorHAnsi"/>
+        </w:rPr>
+        <w:t xml:space="preserve"> stream dedicated to questions and issues arising during the installation of FarmData2. </w:t>
       </w:r>
       <w:r>
         <w:rPr>
@@ -2010,7 +2185,23 @@
           <w:rFonts w:asciiTheme="minorHAnsi" w:hAnsiTheme="minorHAnsi"/>
           <w:color w:val="000000" w:themeColor="text1"/>
         </w:rPr>
-        <w:t xml:space="preserve">There are a number of </w:t>
+        <w:t xml:space="preserve">There are </w:t>
+      </w:r>
+      <w:proofErr w:type="gramStart"/>
+      <w:r>
+        <w:rPr>
+          <w:rFonts w:asciiTheme="minorHAnsi" w:hAnsiTheme="minorHAnsi"/>
+          <w:color w:val="000000" w:themeColor="text1"/>
+        </w:rPr>
+        <w:t>a number of</w:t>
+      </w:r>
+      <w:proofErr w:type="gramEnd"/>
+      <w:r>
+        <w:rPr>
+          <w:rFonts w:asciiTheme="minorHAnsi" w:hAnsiTheme="minorHAnsi"/>
+          <w:color w:val="000000" w:themeColor="text1"/>
+        </w:rPr>
+        <w:t xml:space="preserve"> </w:t>
       </w:r>
       <w:r>
         <w:rPr>
@@ -2226,7 +2417,23 @@
           <w:rFonts w:asciiTheme="minorHAnsi" w:hAnsiTheme="minorHAnsi"/>
           <w:color w:val="000000" w:themeColor="text1"/>
         </w:rPr>
-        <w:t xml:space="preserve">If you do not have Docker Desktop installed, follow the directions for your machine (Mac, Windows or Linux).  Once you have Docker Desktop installed, test the installation using the </w:t>
+        <w:t xml:space="preserve">If you do not have Docker Desktop installed, follow the directions for your machine (Mac, </w:t>
+      </w:r>
+      <w:proofErr w:type="gramStart"/>
+      <w:r>
+        <w:rPr>
+          <w:rFonts w:asciiTheme="minorHAnsi" w:hAnsiTheme="minorHAnsi"/>
+          <w:color w:val="000000" w:themeColor="text1"/>
+        </w:rPr>
+        <w:t>Windows</w:t>
+      </w:r>
+      <w:proofErr w:type="gramEnd"/>
+      <w:r>
+        <w:rPr>
+          <w:rFonts w:asciiTheme="minorHAnsi" w:hAnsiTheme="minorHAnsi"/>
+          <w:color w:val="000000" w:themeColor="text1"/>
+        </w:rPr>
+        <w:t xml:space="preserve"> or Linux).  Once you have Docker Desktop installed, test the installation using the </w:t>
       </w:r>
       <w:r>
         <w:rPr>
@@ -2293,7 +2500,71 @@
           <w:rFonts w:asciiTheme="minorHAnsi" w:hAnsiTheme="minorHAnsi"/>
           <w:color w:val="000000" w:themeColor="text1"/>
         </w:rPr>
-        <w:t>If you do not have the TigerVNC viewer installed, download the installer for your machine (Mac, Windows or Linux).  Once you have the TigerVNC viewer installed on your machine run it, choose the “About” option from the “TigerVNC Viewer” menu and give a screenshot of the dialog box that appears here.</w:t>
+        <w:t xml:space="preserve">If you do not have the </w:t>
+      </w:r>
+      <w:proofErr w:type="spellStart"/>
+      <w:r>
+        <w:rPr>
+          <w:rFonts w:asciiTheme="minorHAnsi" w:hAnsiTheme="minorHAnsi"/>
+          <w:color w:val="000000" w:themeColor="text1"/>
+        </w:rPr>
+        <w:t>TigerVNC</w:t>
+      </w:r>
+      <w:proofErr w:type="spellEnd"/>
+      <w:r>
+        <w:rPr>
+          <w:rFonts w:asciiTheme="minorHAnsi" w:hAnsiTheme="minorHAnsi"/>
+          <w:color w:val="000000" w:themeColor="text1"/>
+        </w:rPr>
+        <w:t xml:space="preserve"> viewer installed, download the installer for your machine (Mac, </w:t>
+      </w:r>
+      <w:proofErr w:type="gramStart"/>
+      <w:r>
+        <w:rPr>
+          <w:rFonts w:asciiTheme="minorHAnsi" w:hAnsiTheme="minorHAnsi"/>
+          <w:color w:val="000000" w:themeColor="text1"/>
+        </w:rPr>
+        <w:t>Windows</w:t>
+      </w:r>
+      <w:proofErr w:type="gramEnd"/>
+      <w:r>
+        <w:rPr>
+          <w:rFonts w:asciiTheme="minorHAnsi" w:hAnsiTheme="minorHAnsi"/>
+          <w:color w:val="000000" w:themeColor="text1"/>
+        </w:rPr>
+        <w:t xml:space="preserve"> or Linux).  Once you have the </w:t>
+      </w:r>
+      <w:proofErr w:type="spellStart"/>
+      <w:r>
+        <w:rPr>
+          <w:rFonts w:asciiTheme="minorHAnsi" w:hAnsiTheme="minorHAnsi"/>
+          <w:color w:val="000000" w:themeColor="text1"/>
+        </w:rPr>
+        <w:t>TigerVNC</w:t>
+      </w:r>
+      <w:proofErr w:type="spellEnd"/>
+      <w:r>
+        <w:rPr>
+          <w:rFonts w:asciiTheme="minorHAnsi" w:hAnsiTheme="minorHAnsi"/>
+          <w:color w:val="000000" w:themeColor="text1"/>
+        </w:rPr>
+        <w:t xml:space="preserve"> viewer installed on your machine run it, choose the “About” option from the “</w:t>
+      </w:r>
+      <w:proofErr w:type="spellStart"/>
+      <w:r>
+        <w:rPr>
+          <w:rFonts w:asciiTheme="minorHAnsi" w:hAnsiTheme="minorHAnsi"/>
+          <w:color w:val="000000" w:themeColor="text1"/>
+        </w:rPr>
+        <w:t>TigerVNC</w:t>
+      </w:r>
+      <w:proofErr w:type="spellEnd"/>
+      <w:r>
+        <w:rPr>
+          <w:rFonts w:asciiTheme="minorHAnsi" w:hAnsiTheme="minorHAnsi"/>
+          <w:color w:val="000000" w:themeColor="text1"/>
+        </w:rPr>
+        <w:t xml:space="preserve"> Viewer” menu and give a screenshot of the dialog box that appears here.</w:t>
       </w:r>
     </w:p>
     <w:p>
@@ -2374,7 +2645,19 @@
         <w:rPr>
           <w:rFonts w:asciiTheme="minorHAnsi" w:hAnsiTheme="minorHAnsi"/>
         </w:rPr>
-        <w:t xml:space="preserve">fork, clon and set the upstream remote for </w:t>
+        <w:t>fork, clon</w:t>
+      </w:r>
+      <w:r>
+        <w:rPr>
+          <w:rFonts w:asciiTheme="minorHAnsi" w:hAnsiTheme="minorHAnsi"/>
+        </w:rPr>
+        <w:t>e</w:t>
+      </w:r>
+      <w:r>
+        <w:rPr>
+          <w:rFonts w:asciiTheme="minorHAnsi" w:hAnsiTheme="minorHAnsi"/>
+        </w:rPr>
+        <w:t xml:space="preserve"> and set the upstream remote for </w:t>
       </w:r>
       <w:r>
         <w:rPr>
@@ -2860,7 +3143,21 @@
         <w:rPr>
           <w:rFonts w:asciiTheme="minorHAnsi" w:hAnsiTheme="minorHAnsi"/>
         </w:rPr>
-        <w:t>(i.e. the URL contain</w:t>
+        <w:t>(</w:t>
+      </w:r>
+      <w:proofErr w:type="gramStart"/>
+      <w:r>
+        <w:rPr>
+          <w:rFonts w:asciiTheme="minorHAnsi" w:hAnsiTheme="minorHAnsi"/>
+        </w:rPr>
+        <w:t>i.e.</w:t>
+      </w:r>
+      <w:proofErr w:type="gramEnd"/>
+      <w:r>
+        <w:rPr>
+          <w:rFonts w:asciiTheme="minorHAnsi" w:hAnsiTheme="minorHAnsi"/>
+        </w:rPr>
+        <w:t xml:space="preserve"> the URL contain</w:t>
       </w:r>
       <w:r>
         <w:rPr>
@@ -2902,14 +3199,36 @@
         <w:rPr>
           <w:rFonts w:asciiTheme="minorHAnsi" w:hAnsiTheme="minorHAnsi"/>
         </w:rPr>
-        <w:t xml:space="preserve"> repository in the DickinsonCollege organization’s space</w:t>
-      </w:r>
-      <w:r>
-        <w:rPr>
-          <w:rFonts w:asciiTheme="minorHAnsi" w:hAnsiTheme="minorHAnsi"/>
-        </w:rPr>
-        <w:t xml:space="preserve"> (i.e. the URL contains DickinsonCollege</w:t>
-      </w:r>
+        <w:t xml:space="preserve"> repository in the </w:t>
+      </w:r>
+      <w:proofErr w:type="spellStart"/>
+      <w:r>
+        <w:rPr>
+          <w:rFonts w:asciiTheme="minorHAnsi" w:hAnsiTheme="minorHAnsi"/>
+        </w:rPr>
+        <w:t>DickinsonCollege</w:t>
+      </w:r>
+      <w:proofErr w:type="spellEnd"/>
+      <w:r>
+        <w:rPr>
+          <w:rFonts w:asciiTheme="minorHAnsi" w:hAnsiTheme="minorHAnsi"/>
+        </w:rPr>
+        <w:t xml:space="preserve"> organization’s space</w:t>
+      </w:r>
+      <w:r>
+        <w:rPr>
+          <w:rFonts w:asciiTheme="minorHAnsi" w:hAnsiTheme="minorHAnsi"/>
+        </w:rPr>
+        <w:t xml:space="preserve"> (i.e. the URL contains </w:t>
+      </w:r>
+      <w:proofErr w:type="spellStart"/>
+      <w:r>
+        <w:rPr>
+          <w:rFonts w:asciiTheme="minorHAnsi" w:hAnsiTheme="minorHAnsi"/>
+        </w:rPr>
+        <w:t>DickinsonCollege</w:t>
+      </w:r>
+      <w:proofErr w:type="spellEnd"/>
       <w:r>
         <w:rPr>
           <w:rFonts w:asciiTheme="minorHAnsi" w:hAnsiTheme="minorHAnsi"/>
@@ -3266,7 +3585,23 @@
           <w:rFonts w:asciiTheme="minorHAnsi" w:hAnsiTheme="minorHAnsi"/>
           <w:color w:val="000000" w:themeColor="text1"/>
         </w:rPr>
-        <w:t xml:space="preserve">are all connected together </w:t>
+        <w:t xml:space="preserve">are all </w:t>
+      </w:r>
+      <w:proofErr w:type="gramStart"/>
+      <w:r>
+        <w:rPr>
+          <w:rFonts w:asciiTheme="minorHAnsi" w:hAnsiTheme="minorHAnsi"/>
+          <w:color w:val="000000" w:themeColor="text1"/>
+        </w:rPr>
+        <w:t>connected together</w:t>
+      </w:r>
+      <w:proofErr w:type="gramEnd"/>
+      <w:r>
+        <w:rPr>
+          <w:rFonts w:asciiTheme="minorHAnsi" w:hAnsiTheme="minorHAnsi"/>
+          <w:color w:val="000000" w:themeColor="text1"/>
+        </w:rPr>
+        <w:t xml:space="preserve"> </w:t>
       </w:r>
       <w:r>
         <w:rPr>
@@ -3324,7 +3659,23 @@
           <w:rFonts w:asciiTheme="minorHAnsi" w:hAnsiTheme="minorHAnsi"/>
           <w:color w:val="000000" w:themeColor="text1"/>
         </w:rPr>
-        <w:t xml:space="preserve">.  All of the FarmData2 containers have names that begin with the prefix </w:t>
+        <w:t xml:space="preserve">.  </w:t>
+      </w:r>
+      <w:proofErr w:type="gramStart"/>
+      <w:r>
+        <w:rPr>
+          <w:rFonts w:asciiTheme="minorHAnsi" w:hAnsiTheme="minorHAnsi"/>
+          <w:color w:val="000000" w:themeColor="text1"/>
+        </w:rPr>
+        <w:t>All of</w:t>
+      </w:r>
+      <w:proofErr w:type="gramEnd"/>
+      <w:r>
+        <w:rPr>
+          <w:rFonts w:asciiTheme="minorHAnsi" w:hAnsiTheme="minorHAnsi"/>
+          <w:color w:val="000000" w:themeColor="text1"/>
+        </w:rPr>
+        <w:t xml:space="preserve"> the FarmData2 containers have names that begin with the prefix </w:t>
       </w:r>
       <w:r>
         <w:rPr>
@@ -3345,8 +3696,19 @@
           <w:rFonts w:ascii="Courier" w:hAnsi="Courier"/>
           <w:color w:val="000000" w:themeColor="text1"/>
         </w:rPr>
-        <w:t>repository/image:tag</w:t>
-      </w:r>
+        <w:t>repository/</w:t>
+      </w:r>
+      <w:proofErr w:type="spellStart"/>
+      <w:proofErr w:type="gramStart"/>
+      <w:r>
+        <w:rPr>
+          <w:rFonts w:ascii="Courier" w:hAnsi="Courier"/>
+          <w:color w:val="000000" w:themeColor="text1"/>
+        </w:rPr>
+        <w:t>image:tag</w:t>
+      </w:r>
+      <w:proofErr w:type="spellEnd"/>
+      <w:proofErr w:type="gramEnd"/>
     </w:p>
     <w:p>
       <w:pPr>
@@ -4180,7 +4542,39 @@
           <w:rFonts w:asciiTheme="minorHAnsi" w:hAnsiTheme="minorHAnsi"/>
           <w:color w:val="000000" w:themeColor="text1"/>
         </w:rPr>
-        <w:t>development environment via the TigerVNC Viewer.  When you have successfully connected, and see a desktop environment like the one shown in the INSTALL.md directory go on to the next question.</w:t>
+        <w:t xml:space="preserve">development environment via the </w:t>
+      </w:r>
+      <w:proofErr w:type="spellStart"/>
+      <w:r>
+        <w:rPr>
+          <w:rFonts w:asciiTheme="minorHAnsi" w:hAnsiTheme="minorHAnsi"/>
+          <w:color w:val="000000" w:themeColor="text1"/>
+        </w:rPr>
+        <w:t>TigerVNC</w:t>
+      </w:r>
+      <w:proofErr w:type="spellEnd"/>
+      <w:r>
+        <w:rPr>
+          <w:rFonts w:asciiTheme="minorHAnsi" w:hAnsiTheme="minorHAnsi"/>
+          <w:color w:val="000000" w:themeColor="text1"/>
+        </w:rPr>
+        <w:t xml:space="preserve"> Viewer.  When you have successfully </w:t>
+      </w:r>
+      <w:proofErr w:type="gramStart"/>
+      <w:r>
+        <w:rPr>
+          <w:rFonts w:asciiTheme="minorHAnsi" w:hAnsiTheme="minorHAnsi"/>
+          <w:color w:val="000000" w:themeColor="text1"/>
+        </w:rPr>
+        <w:t>connected, and</w:t>
+      </w:r>
+      <w:proofErr w:type="gramEnd"/>
+      <w:r>
+        <w:rPr>
+          <w:rFonts w:asciiTheme="minorHAnsi" w:hAnsiTheme="minorHAnsi"/>
+          <w:color w:val="000000" w:themeColor="text1"/>
+        </w:rPr>
+        <w:t xml:space="preserve"> see a desktop environment like the one shown in the INSTALL.md directory go on to the next question.</w:t>
       </w:r>
     </w:p>
     <w:p>
@@ -4640,8 +5034,17 @@
           <w:rFonts w:asciiTheme="minorHAnsi" w:hAnsiTheme="minorHAnsi"/>
           <w:color w:val="000000" w:themeColor="text1"/>
         </w:rPr>
-        <w:t>. Gvie</w:t>
-      </w:r>
+        <w:t xml:space="preserve">. </w:t>
+      </w:r>
+      <w:proofErr w:type="spellStart"/>
+      <w:r>
+        <w:rPr>
+          <w:rFonts w:asciiTheme="minorHAnsi" w:hAnsiTheme="minorHAnsi"/>
+          <w:color w:val="000000" w:themeColor="text1"/>
+        </w:rPr>
+        <w:t>Gvie</w:t>
+      </w:r>
+      <w:proofErr w:type="spellEnd"/>
       <w:r>
         <w:rPr>
           <w:rFonts w:asciiTheme="minorHAnsi" w:hAnsiTheme="minorHAnsi"/>
@@ -4744,7 +5147,71 @@
           <w:rFonts w:asciiTheme="minorHAnsi" w:hAnsiTheme="minorHAnsi"/>
           <w:color w:val="000000" w:themeColor="text1"/>
         </w:rPr>
-        <w:t>Much of your work on FarmData2 will involve editing code and documentation files.  The FarmData2 development environment provides a number of different code editors (vi/vim, nano, emacs, VSCodium).  The VSCodium (the FOSS version of VSCode) is the most comprehensive IDE that is installed and is the recommended tool for working on FarmData2.</w:t>
+        <w:t xml:space="preserve">Much of your work on FarmData2 will involve editing code and documentation files.  The FarmData2 development environment provides </w:t>
+      </w:r>
+      <w:proofErr w:type="gramStart"/>
+      <w:r>
+        <w:rPr>
+          <w:rFonts w:asciiTheme="minorHAnsi" w:hAnsiTheme="minorHAnsi"/>
+          <w:color w:val="000000" w:themeColor="text1"/>
+        </w:rPr>
+        <w:t>a number of</w:t>
+      </w:r>
+      <w:proofErr w:type="gramEnd"/>
+      <w:r>
+        <w:rPr>
+          <w:rFonts w:asciiTheme="minorHAnsi" w:hAnsiTheme="minorHAnsi"/>
+          <w:color w:val="000000" w:themeColor="text1"/>
+        </w:rPr>
+        <w:t xml:space="preserve"> different code editors (vi/vim, nano, emacs, </w:t>
+      </w:r>
+      <w:proofErr w:type="spellStart"/>
+      <w:r>
+        <w:rPr>
+          <w:rFonts w:asciiTheme="minorHAnsi" w:hAnsiTheme="minorHAnsi"/>
+          <w:color w:val="000000" w:themeColor="text1"/>
+        </w:rPr>
+        <w:t>VSCodium</w:t>
+      </w:r>
+      <w:proofErr w:type="spellEnd"/>
+      <w:r>
+        <w:rPr>
+          <w:rFonts w:asciiTheme="minorHAnsi" w:hAnsiTheme="minorHAnsi"/>
+          <w:color w:val="000000" w:themeColor="text1"/>
+        </w:rPr>
+        <w:t xml:space="preserve">).  The </w:t>
+      </w:r>
+      <w:proofErr w:type="spellStart"/>
+      <w:r>
+        <w:rPr>
+          <w:rFonts w:asciiTheme="minorHAnsi" w:hAnsiTheme="minorHAnsi"/>
+          <w:color w:val="000000" w:themeColor="text1"/>
+        </w:rPr>
+        <w:t>VSCodium</w:t>
+      </w:r>
+      <w:proofErr w:type="spellEnd"/>
+      <w:r>
+        <w:rPr>
+          <w:rFonts w:asciiTheme="minorHAnsi" w:hAnsiTheme="minorHAnsi"/>
+          <w:color w:val="000000" w:themeColor="text1"/>
+        </w:rPr>
+        <w:t xml:space="preserve"> (the FOSS version of </w:t>
+      </w:r>
+      <w:proofErr w:type="spellStart"/>
+      <w:r>
+        <w:rPr>
+          <w:rFonts w:asciiTheme="minorHAnsi" w:hAnsiTheme="minorHAnsi"/>
+          <w:color w:val="000000" w:themeColor="text1"/>
+        </w:rPr>
+        <w:t>VSCode</w:t>
+      </w:r>
+      <w:proofErr w:type="spellEnd"/>
+      <w:r>
+        <w:rPr>
+          <w:rFonts w:asciiTheme="minorHAnsi" w:hAnsiTheme="minorHAnsi"/>
+          <w:color w:val="000000" w:themeColor="text1"/>
+        </w:rPr>
+        <w:t>) is the most comprehensive IDE that is installed and is the recommended tool for working on FarmData2.</w:t>
       </w:r>
     </w:p>
     <w:p>
@@ -4774,7 +5241,71 @@
           <w:rFonts w:asciiTheme="minorHAnsi" w:hAnsiTheme="minorHAnsi"/>
           <w:color w:val="000000" w:themeColor="text1"/>
         </w:rPr>
-        <w:t>Follow the directions for opening VSCodium and the FarmData2 code.  Expand the FarmData2 file tree in the “EXPLORER” part of the VSCodium window so that you can see README.md, INSTALL.md, etc.  Paste a screenshot here showing the FarmData2 filetree open in the “EXPLORER” part of the VSCodium window.</w:t>
+        <w:t xml:space="preserve">Follow the directions for opening </w:t>
+      </w:r>
+      <w:proofErr w:type="spellStart"/>
+      <w:r>
+        <w:rPr>
+          <w:rFonts w:asciiTheme="minorHAnsi" w:hAnsiTheme="minorHAnsi"/>
+          <w:color w:val="000000" w:themeColor="text1"/>
+        </w:rPr>
+        <w:t>VSCodium</w:t>
+      </w:r>
+      <w:proofErr w:type="spellEnd"/>
+      <w:r>
+        <w:rPr>
+          <w:rFonts w:asciiTheme="minorHAnsi" w:hAnsiTheme="minorHAnsi"/>
+          <w:color w:val="000000" w:themeColor="text1"/>
+        </w:rPr>
+        <w:t xml:space="preserve"> and the FarmData2 code.  Expand the FarmData2 file tree in the “EXPLORER” part of the </w:t>
+      </w:r>
+      <w:proofErr w:type="spellStart"/>
+      <w:r>
+        <w:rPr>
+          <w:rFonts w:asciiTheme="minorHAnsi" w:hAnsiTheme="minorHAnsi"/>
+          <w:color w:val="000000" w:themeColor="text1"/>
+        </w:rPr>
+        <w:t>VSCodium</w:t>
+      </w:r>
+      <w:proofErr w:type="spellEnd"/>
+      <w:r>
+        <w:rPr>
+          <w:rFonts w:asciiTheme="minorHAnsi" w:hAnsiTheme="minorHAnsi"/>
+          <w:color w:val="000000" w:themeColor="text1"/>
+        </w:rPr>
+        <w:t xml:space="preserve"> window so that you can see README.md, INSTALL.md, etc.  Paste a screenshot here showing the FarmData2 </w:t>
+      </w:r>
+      <w:proofErr w:type="spellStart"/>
+      <w:r>
+        <w:rPr>
+          <w:rFonts w:asciiTheme="minorHAnsi" w:hAnsiTheme="minorHAnsi"/>
+          <w:color w:val="000000" w:themeColor="text1"/>
+        </w:rPr>
+        <w:t>filetree</w:t>
+      </w:r>
+      <w:proofErr w:type="spellEnd"/>
+      <w:r>
+        <w:rPr>
+          <w:rFonts w:asciiTheme="minorHAnsi" w:hAnsiTheme="minorHAnsi"/>
+          <w:color w:val="000000" w:themeColor="text1"/>
+        </w:rPr>
+        <w:t xml:space="preserve"> open in the “EXPLORER” part of the </w:t>
+      </w:r>
+      <w:proofErr w:type="spellStart"/>
+      <w:r>
+        <w:rPr>
+          <w:rFonts w:asciiTheme="minorHAnsi" w:hAnsiTheme="minorHAnsi"/>
+          <w:color w:val="000000" w:themeColor="text1"/>
+        </w:rPr>
+        <w:t>VSCodium</w:t>
+      </w:r>
+      <w:proofErr w:type="spellEnd"/>
+      <w:r>
+        <w:rPr>
+          <w:rFonts w:asciiTheme="minorHAnsi" w:hAnsiTheme="minorHAnsi"/>
+          <w:color w:val="000000" w:themeColor="text1"/>
+        </w:rPr>
+        <w:t xml:space="preserve"> window.</w:t>
       </w:r>
     </w:p>
     <w:p>
@@ -4865,7 +5396,21 @@
         <w:rPr>
           <w:rFonts w:asciiTheme="minorHAnsi" w:hAnsiTheme="minorHAnsi"/>
         </w:rPr>
-        <w:t xml:space="preserve"> so that it does not consume resources (e.g. RAM / CPU cycles) on your host machine</w:t>
+        <w:t xml:space="preserve"> so that it does not consume resources (</w:t>
+      </w:r>
+      <w:proofErr w:type="gramStart"/>
+      <w:r>
+        <w:rPr>
+          <w:rFonts w:asciiTheme="minorHAnsi" w:hAnsiTheme="minorHAnsi"/>
+        </w:rPr>
+        <w:t>e.g.</w:t>
+      </w:r>
+      <w:proofErr w:type="gramEnd"/>
+      <w:r>
+        <w:rPr>
+          <w:rFonts w:asciiTheme="minorHAnsi" w:hAnsiTheme="minorHAnsi"/>
+        </w:rPr>
+        <w:t xml:space="preserve"> RAM / CPU cycles) on your host machine</w:t>
       </w:r>
       <w:r>
         <w:rPr>
@@ -4889,15 +5434,15 @@
     </w:p>
     <w:p>
       <w:pPr>
-        <w:rPr>
-          <w:rFonts w:asciiTheme="minorHAnsi" w:hAnsiTheme="minorHAnsi"/>
-        </w:rPr>
-      </w:pPr>
-      <w:r>
-        <w:rPr>
-          <w:rFonts w:asciiTheme="minorHAnsi" w:hAnsiTheme="minorHAnsi"/>
-        </w:rPr>
-        <w:tab/>
+        <w:ind w:left="360"/>
+        <w:rPr>
+          <w:rFonts w:asciiTheme="minorHAnsi" w:hAnsiTheme="minorHAnsi"/>
+        </w:rPr>
+      </w:pPr>
+      <w:r>
+        <w:rPr>
+          <w:rFonts w:asciiTheme="minorHAnsi" w:hAnsiTheme="minorHAnsi"/>
+        </w:rPr>
         <w:t>a. Should the command to stop FarmData2 be entered in the development environment or on your host machine?</w:t>
       </w:r>
     </w:p>
@@ -4910,15 +5455,15 @@
     </w:p>
     <w:p>
       <w:pPr>
-        <w:rPr>
-          <w:rFonts w:asciiTheme="minorHAnsi" w:hAnsiTheme="minorHAnsi"/>
-        </w:rPr>
-      </w:pPr>
-      <w:r>
-        <w:rPr>
-          <w:rFonts w:asciiTheme="minorHAnsi" w:hAnsiTheme="minorHAnsi"/>
-        </w:rPr>
-        <w:tab/>
+        <w:ind w:left="360"/>
+        <w:rPr>
+          <w:rFonts w:asciiTheme="minorHAnsi" w:hAnsiTheme="minorHAnsi"/>
+        </w:rPr>
+      </w:pPr>
+      <w:r>
+        <w:rPr>
+          <w:rFonts w:asciiTheme="minorHAnsi" w:hAnsiTheme="minorHAnsi"/>
+        </w:rPr>
         <w:t>b. What happens if you run the command to stop FarmData2 from within the development environment?</w:t>
       </w:r>
     </w:p>
@@ -5073,7 +5618,21 @@
         <w:rPr>
           <w:rFonts w:asciiTheme="minorHAnsi" w:hAnsiTheme="minorHAnsi"/>
         </w:rPr>
-        <w:t xml:space="preserve">into the project </w:t>
+        <w:t xml:space="preserve">into the </w:t>
+      </w:r>
+      <w:proofErr w:type="gramStart"/>
+      <w:r>
+        <w:rPr>
+          <w:rFonts w:asciiTheme="minorHAnsi" w:hAnsiTheme="minorHAnsi"/>
+        </w:rPr>
+        <w:t>project</w:t>
+      </w:r>
+      <w:proofErr w:type="gramEnd"/>
+      <w:r>
+        <w:rPr>
+          <w:rFonts w:asciiTheme="minorHAnsi" w:hAnsiTheme="minorHAnsi"/>
+        </w:rPr>
+        <w:t xml:space="preserve"> </w:t>
       </w:r>
       <w:r>
         <w:rPr>
@@ -5374,6 +5933,7 @@
         </w:rPr>
         <w:t xml:space="preserve">. The </w:t>
       </w:r>
+      <w:proofErr w:type="spellStart"/>
       <w:r>
         <w:rPr>
           <w:rFonts w:asciiTheme="minorHAnsi" w:hAnsiTheme="minorHAnsi" w:cstheme="minorHAnsi"/>
@@ -5382,12 +5942,14 @@
         </w:rPr>
         <w:t>FieldKit</w:t>
       </w:r>
+      <w:proofErr w:type="spellEnd"/>
       <w:r>
         <w:rPr>
           <w:rFonts w:asciiTheme="minorHAnsi" w:hAnsiTheme="minorHAnsi" w:cstheme="minorHAnsi"/>
         </w:rPr>
         <w:t xml:space="preserve"> and the </w:t>
       </w:r>
+      <w:proofErr w:type="spellStart"/>
       <w:r>
         <w:rPr>
           <w:rFonts w:asciiTheme="minorHAnsi" w:hAnsiTheme="minorHAnsi" w:cstheme="minorHAnsi"/>
@@ -5396,6 +5958,7 @@
         </w:rPr>
         <w:t>BarnKit</w:t>
       </w:r>
+      <w:proofErr w:type="spellEnd"/>
       <w:r>
         <w:rPr>
           <w:rFonts w:asciiTheme="minorHAnsi" w:hAnsiTheme="minorHAnsi" w:cstheme="minorHAnsi"/>
@@ -5493,7 +6056,35 @@
         <w:rPr>
           <w:rFonts w:asciiTheme="minorHAnsi" w:hAnsiTheme="minorHAnsi" w:cstheme="minorHAnsi"/>
         </w:rPr>
-        <w:t xml:space="preserve"> allows the farmer to retrieve information about the crops that have been planted (i.e. seeded) on the farm.  These records can be searched and filtered in a variety of ways.  The instance of FarmData2 that you are using has sample data in it for 2019 and the first half of 2020.  Use the Seeding Report sub-tab within the BarnKit to answer the following questions.</w:t>
+        <w:t xml:space="preserve"> allows the farmer to retrieve information about the crops that have been planted (</w:t>
+      </w:r>
+      <w:proofErr w:type="gramStart"/>
+      <w:r>
+        <w:rPr>
+          <w:rFonts w:asciiTheme="minorHAnsi" w:hAnsiTheme="minorHAnsi" w:cstheme="minorHAnsi"/>
+        </w:rPr>
+        <w:t>i.e.</w:t>
+      </w:r>
+      <w:proofErr w:type="gramEnd"/>
+      <w:r>
+        <w:rPr>
+          <w:rFonts w:asciiTheme="minorHAnsi" w:hAnsiTheme="minorHAnsi" w:cstheme="minorHAnsi"/>
+        </w:rPr>
+        <w:t xml:space="preserve"> seeded) on the farm.  These records can be searched and filtered in a variety of ways.  The instance of FarmData2 that you are using has sample data in it for 2019 and the first half of 2020.  Use the Seeding Report sub-tab within the </w:t>
+      </w:r>
+      <w:proofErr w:type="spellStart"/>
+      <w:r>
+        <w:rPr>
+          <w:rFonts w:asciiTheme="minorHAnsi" w:hAnsiTheme="minorHAnsi" w:cstheme="minorHAnsi"/>
+        </w:rPr>
+        <w:t>BarnKit</w:t>
+      </w:r>
+      <w:proofErr w:type="spellEnd"/>
+      <w:r>
+        <w:rPr>
+          <w:rFonts w:asciiTheme="minorHAnsi" w:hAnsiTheme="minorHAnsi" w:cstheme="minorHAnsi"/>
+        </w:rPr>
+        <w:t xml:space="preserve"> to answer the following questions.</w:t>
       </w:r>
     </w:p>
     <w:p>
@@ -5511,11 +6102,33 @@
           <w:rFonts w:asciiTheme="minorHAnsi" w:hAnsiTheme="minorHAnsi" w:cstheme="minorHAnsi"/>
         </w:rPr>
       </w:pPr>
-      <w:r>
-        <w:rPr>
-          <w:rFonts w:asciiTheme="minorHAnsi" w:hAnsiTheme="minorHAnsi" w:cstheme="minorHAnsi"/>
-        </w:rPr>
-        <w:t>i. What crop(s) were planted (i.e. seeded) between April 13</w:t>
+      <w:proofErr w:type="spellStart"/>
+      <w:r>
+        <w:rPr>
+          <w:rFonts w:asciiTheme="minorHAnsi" w:hAnsiTheme="minorHAnsi" w:cstheme="minorHAnsi"/>
+        </w:rPr>
+        <w:t>i</w:t>
+      </w:r>
+      <w:proofErr w:type="spellEnd"/>
+      <w:r>
+        <w:rPr>
+          <w:rFonts w:asciiTheme="minorHAnsi" w:hAnsiTheme="minorHAnsi" w:cstheme="minorHAnsi"/>
+        </w:rPr>
+        <w:t>. What crop(s) were planted (</w:t>
+      </w:r>
+      <w:proofErr w:type="gramStart"/>
+      <w:r>
+        <w:rPr>
+          <w:rFonts w:asciiTheme="minorHAnsi" w:hAnsiTheme="minorHAnsi" w:cstheme="minorHAnsi"/>
+        </w:rPr>
+        <w:t>i.e.</w:t>
+      </w:r>
+      <w:proofErr w:type="gramEnd"/>
+      <w:r>
+        <w:rPr>
+          <w:rFonts w:asciiTheme="minorHAnsi" w:hAnsiTheme="minorHAnsi" w:cstheme="minorHAnsi"/>
+        </w:rPr>
+        <w:t xml:space="preserve"> seeded) between April 13</w:t>
       </w:r>
       <w:r>
         <w:rPr>
@@ -5590,7 +6203,21 @@
         <w:rPr>
           <w:rFonts w:asciiTheme="minorHAnsi" w:hAnsiTheme="minorHAnsi" w:cstheme="minorHAnsi"/>
         </w:rPr>
-        <w:t xml:space="preserve">(i.e. fields) </w:t>
+        <w:t>(</w:t>
+      </w:r>
+      <w:proofErr w:type="gramStart"/>
+      <w:r>
+        <w:rPr>
+          <w:rFonts w:asciiTheme="minorHAnsi" w:hAnsiTheme="minorHAnsi" w:cstheme="minorHAnsi"/>
+        </w:rPr>
+        <w:t>i.e.</w:t>
+      </w:r>
+      <w:proofErr w:type="gramEnd"/>
+      <w:r>
+        <w:rPr>
+          <w:rFonts w:asciiTheme="minorHAnsi" w:hAnsiTheme="minorHAnsi" w:cstheme="minorHAnsi"/>
+        </w:rPr>
+        <w:t xml:space="preserve"> fields) </w:t>
       </w:r>
       <w:r>
         <w:rPr>
@@ -5750,6 +6377,7 @@
         </w:rPr>
         <w:t xml:space="preserve"> sub-tab of the </w:t>
       </w:r>
+      <w:proofErr w:type="spellStart"/>
       <w:r>
         <w:rPr>
           <w:rFonts w:asciiTheme="minorHAnsi" w:hAnsiTheme="minorHAnsi" w:cstheme="minorHAnsi"/>
@@ -5758,6 +6386,7 @@
         </w:rPr>
         <w:t>FieldKit</w:t>
       </w:r>
+      <w:proofErr w:type="spellEnd"/>
       <w:r>
         <w:rPr>
           <w:rFonts w:asciiTheme="minorHAnsi" w:hAnsiTheme="minorHAnsi" w:cstheme="minorHAnsi"/>
@@ -6068,7 +6697,21 @@
         <w:rPr>
           <w:rFonts w:asciiTheme="minorHAnsi" w:hAnsiTheme="minorHAnsi" w:cstheme="minorHAnsi"/>
         </w:rPr>
-        <w:t>b. Please comment on any particular challenges you faced in completing this activity.</w:t>
+        <w:t xml:space="preserve">b. Please comment on any </w:t>
+      </w:r>
+      <w:proofErr w:type="gramStart"/>
+      <w:r>
+        <w:rPr>
+          <w:rFonts w:asciiTheme="minorHAnsi" w:hAnsiTheme="minorHAnsi" w:cstheme="minorHAnsi"/>
+        </w:rPr>
+        <w:t>particular challenges</w:t>
+      </w:r>
+      <w:proofErr w:type="gramEnd"/>
+      <w:r>
+        <w:rPr>
+          <w:rFonts w:asciiTheme="minorHAnsi" w:hAnsiTheme="minorHAnsi" w:cstheme="minorHAnsi"/>
+        </w:rPr>
+        <w:t xml:space="preserve"> you faced in completing this activity.</w:t>
       </w:r>
     </w:p>
     <w:p>
@@ -6224,7 +6867,47 @@
           <w:sz w:val="18"/>
           <w:szCs w:val="18"/>
         </w:rPr>
-        <w:t>Creative Commons Attribution-NonCommercial-ShareAlike 4.0 International License</w:t>
+        <w:t>Creative Commons Attribution-</w:t>
+      </w:r>
+      <w:proofErr w:type="spellStart"/>
+      <w:r>
+        <w:rPr>
+          <w:rStyle w:val="Hyperlink"/>
+          <w:color w:val="049CCF"/>
+          <w:sz w:val="18"/>
+          <w:szCs w:val="18"/>
+        </w:rPr>
+        <w:t>NonCommercial</w:t>
+      </w:r>
+      <w:proofErr w:type="spellEnd"/>
+      <w:r>
+        <w:rPr>
+          <w:rStyle w:val="Hyperlink"/>
+          <w:color w:val="049CCF"/>
+          <w:sz w:val="18"/>
+          <w:szCs w:val="18"/>
+        </w:rPr>
+        <w:t>-</w:t>
+      </w:r>
+      <w:proofErr w:type="spellStart"/>
+      <w:r>
+        <w:rPr>
+          <w:rStyle w:val="Hyperlink"/>
+          <w:color w:val="049CCF"/>
+          <w:sz w:val="18"/>
+          <w:szCs w:val="18"/>
+        </w:rPr>
+        <w:t>ShareAlike</w:t>
+      </w:r>
+      <w:proofErr w:type="spellEnd"/>
+      <w:r>
+        <w:rPr>
+          <w:rStyle w:val="Hyperlink"/>
+          <w:color w:val="049CCF"/>
+          <w:sz w:val="18"/>
+          <w:szCs w:val="18"/>
+        </w:rPr>
+        <w:t xml:space="preserve"> 4.0 International License</w:t>
       </w:r>
     </w:hyperlink>
     <w:r>

</xml_diff>